<commit_message>
idk wa ik doe
</commit_message>
<xml_diff>
--- a/voorbeeld.docx
+++ b/voorbeeld.docx
@@ -8,14 +8,22 @@
           <w:lang w:val="nl-NL"/>
         </w:rPr>
       </w:pPr>
+      <w:proofErr w:type="spellStart"/>
+      <w:r>
+        <w:rPr>
+          <w:lang w:val="nl-NL"/>
+        </w:rPr>
+        <w:t>fdqzdqzdqzd</w:t>
+      </w:r>
+      <w:bookmarkStart w:id="0" w:name="_GoBack"/>
+      <w:bookmarkEnd w:id="0"/>
       <w:r>
         <w:rPr>
           <w:lang w:val="nl-NL"/>
         </w:rPr>
         <w:t>aaaaaaaaaaaaaaaaaaaaaaa</w:t>
       </w:r>
-      <w:bookmarkStart w:id="0" w:name="_GoBack"/>
-      <w:bookmarkEnd w:id="0"/>
+      <w:proofErr w:type="spellEnd"/>
     </w:p>
     <w:sectPr>
       <w:pgSz w:w="11906" w:h="16838"/>

</xml_diff>